<commit_message>
Notebook: -New heatmap on games_df -Added TFIDF model for the description Needs: Data cleaning and modeling again
PDR:
- Added details for the new submission
Needs: More elaboration for the feedback and add more text about intenship

PP:
- Added more APA style references
Needs: More personalized opinions about the paragraphs
</commit_message>
<xml_diff>
--- a/Documentation/Game recommendation system - Project Proposal (AutoRecovered).docx
+++ b/Documentation/Game recommendation system - Project Proposal (AutoRecovered).docx
@@ -1200,19 +1200,7 @@
           <w:rPr>
             <w:rStyle w:val="Hyperlink"/>
           </w:rPr>
-          <w:t>Matrix Factorization For Recommendation Systems</w:t>
-        </w:r>
-        <w:r>
-          <w:rPr>
-            <w:rStyle w:val="Hyperlink"/>
-          </w:rPr>
-          <w:t xml:space="preserve">, </w:t>
-        </w:r>
-        <w:r>
-          <w:rPr>
-            <w:rStyle w:val="Hyperlink"/>
-          </w:rPr>
-          <w:t xml:space="preserve">Melih </w:t>
+          <w:t xml:space="preserve">Matrix Factorization For Recommendation Systems, Melih </w:t>
         </w:r>
         <w:proofErr w:type="spellStart"/>
         <w:r>
@@ -1692,6 +1680,12 @@
         <w:t>)</w:t>
       </w:r>
     </w:p>
+    <w:p/>
+    <w:p>
+      <w:pPr>
+        <w:pStyle w:val="ListParagraph"/>
+      </w:pPr>
+    </w:p>
     <w:p>
       <w:pPr>
         <w:pStyle w:val="ListParagraph"/>
@@ -1706,6 +1700,7 @@
         </w:numPr>
       </w:pPr>
       <w:r>
+        <w:lastRenderedPageBreak/>
         <w:t xml:space="preserve">Enhanced Customer Satisfaction - Recommender systems can elevate customer satisfaction levels, leading to increased customer retention. Recommendations that resonate with </w:t>
       </w:r>
       <w:r>
@@ -1718,11 +1713,7 @@
         <w:t>’s</w:t>
       </w:r>
       <w:r>
-        <w:t xml:space="preserve"> preferences may change their perception of the platform as attentive and </w:t>
-      </w:r>
-      <w:r>
-        <w:lastRenderedPageBreak/>
-        <w:t>responsive to their needs. This, in turn, may result in heightened satisfaction and a positive overall user experience.</w:t>
+        <w:t xml:space="preserve"> preferences may change their perception of the platform as attentive and responsive to their needs. This, in turn, may result in heightened satisfaction and a positive overall user experience.</w:t>
       </w:r>
       <w:r>
         <w:t xml:space="preserve"> </w:t>
@@ -1981,11 +1972,8 @@
         </w:tabs>
       </w:pPr>
       <w:r>
-        <w:t xml:space="preserve">Information variability - Recommendation engines rely on historical or current data, which can become outdated quickly, especially in rapidly changing industries like media, online gaming, and marketing. This reliance on "old data" can result in less relevant or even </w:t>
-      </w:r>
-      <w:r>
         <w:lastRenderedPageBreak/>
-        <w:t>irrelevant suggestions. One solution is to continuously retrain the neural network with fresh data after each period, ensuring recommendations stay up-to-date and accurate. (</w:t>
+        <w:t>Information variability - Recommendation engines rely on historical or current data, which can become outdated quickly, especially in rapidly changing industries like media, online gaming, and marketing. This reliance on "old data" can result in less relevant or even irrelevant suggestions. One solution is to continuously retrain the neural network with fresh data after each period, ensuring recommendations stay up-to-date and accurate. (</w:t>
       </w:r>
       <w:hyperlink r:id="rId17" w:history="1">
         <w:r>
@@ -3366,25 +3354,6 @@
         <w:tabs>
           <w:tab w:val="left" w:pos="2480"/>
         </w:tabs>
-        <w:jc w:val="both"/>
-        <w:rPr>
-          <w:b/>
-          <w:bCs/>
-        </w:rPr>
-      </w:pPr>
-    </w:p>
-    <w:p>
-      <w:pPr>
-        <w:tabs>
-          <w:tab w:val="left" w:pos="2480"/>
-        </w:tabs>
-      </w:pPr>
-    </w:p>
-    <w:p>
-      <w:pPr>
-        <w:tabs>
-          <w:tab w:val="left" w:pos="2480"/>
-        </w:tabs>
       </w:pPr>
     </w:p>
     <w:p>
@@ -3396,11 +3365,9 @@
       <w:r>
         <w:t xml:space="preserve">“What are the use Cases and applications of recommendation </w:t>
       </w:r>
-      <w:proofErr w:type="gramStart"/>
-      <w:r>
-        <w:t>system</w:t>
-      </w:r>
-      <w:proofErr w:type="gramEnd"/>
+      <w:r>
+        <w:t>system.</w:t>
+      </w:r>
     </w:p>
     <w:p>
       <w:pPr>
@@ -3496,6 +3463,7 @@
         </w:tabs>
       </w:pPr>
       <w:r>
+        <w:lastRenderedPageBreak/>
         <w:t>This is what Netflix does, by analysing the user’s tastes and preferences it helps come up with more recommendations for the user.</w:t>
       </w:r>
     </w:p>

</xml_diff>